<commit_message>
Improved case studies, and documentation
</commit_message>
<xml_diff>
--- a/CaseStudies/AlternateHauls/AlternateHaul.docx
+++ b/CaseStudies/AlternateHauls/AlternateHaul.docx
@@ -111,16 +111,22 @@
         </w:numPr>
       </w:pPr>
       <w:r>
-        <w:t xml:space="preserve">Fixing the relative fishing power using the experimental design type</w:t>
+        <w:t xml:space="preserve">Fixing the relative fishing power using the direct comparison</w:t>
       </w:r>
       <w:r>
         <w:t xml:space="preserve"> </w:t>
       </w:r>
       <w:r>
-        <w:rPr>
-          <w:rStyle w:val="VerbatimChar"/>
-        </w:rPr>
-        <w:t xml:space="preserve">dtype=re</w:t>
+        <w:t xml:space="preserve">experimental design type</w:t>
+      </w:r>
+      <w:r>
+        <w:t xml:space="preserve"> </w:t>
+      </w:r>
+      <w:r>
+        <w:rPr>
+          <w:rStyle w:val="VerbatimChar"/>
+        </w:rPr>
+        <w:t xml:space="preserve">dtype=dc</w:t>
       </w:r>
       <w:r>
         <w:t xml:space="preserve">.</w:t>
@@ -196,6 +202,15 @@
       </w:pPr>
       <w:r>
         <w:rPr>
+          <w:rStyle w:val="CommentTok"/>
+        </w:rPr>
+        <w:t xml:space="preserve">#devtools::install_github("rbmillar/SELECT")</w:t>
+      </w:r>
+      <w:r>
+        <w:br/>
+      </w:r>
+      <w:r>
+        <w:rPr>
           <w:rStyle w:val="FunctionTok"/>
         </w:rPr>
         <w:t xml:space="preserve">require</w:t>
@@ -219,7 +234,7 @@
         <w:rPr>
           <w:rStyle w:val="NormalTok"/>
         </w:rPr>
-        <w:t xml:space="preserve">(dplyr)</w:t>
+        <w:t xml:space="preserve">(tidyverse)</w:t>
       </w:r>
     </w:p>
     <w:bookmarkEnd w:id="20"/>
@@ -1104,7 +1119,7 @@
         <w:rPr>
           <w:rStyle w:val="VerbatimChar"/>
         </w:rPr>
-        <w:t xml:space="preserve">## -87.53367 -47.37439 -39.95578   3.00000 100.74877 </w:t>
+        <w:t xml:space="preserve">## -87.53367 -47.37439 -39.95578   3.00000 100.74878 </w:t>
       </w:r>
       <w:r>
         <w:br/>
@@ -1131,7 +1146,7 @@
         <w:rPr>
           <w:rStyle w:val="VerbatimChar"/>
         </w:rPr>
-        <w:t xml:space="preserve">##    14.8372118    13.7355791    21.0000000     0.7065339     0.6540752</w:t>
+        <w:t xml:space="preserve">##    14.8372224    13.7358636    21.0000000     0.7065344     0.6540887</w:t>
       </w:r>
     </w:p>
     <w:p>
@@ -1168,25 +1183,25 @@
         <w:rPr>
           <w:rStyle w:val="VerbatimChar"/>
         </w:rPr>
-        <w:t xml:space="preserve">## L50 30.1753462 0.35526986</w:t>
-      </w:r>
-      <w:r>
-        <w:br/>
-      </w:r>
-      <w:r>
-        <w:rPr>
-          <w:rStyle w:val="VerbatimChar"/>
-        </w:rPr>
-        <w:t xml:space="preserve">## SR   2.3982465 0.51419914</w:t>
-      </w:r>
-      <w:r>
-        <w:br/>
-      </w:r>
-      <w:r>
-        <w:rPr>
-          <w:rStyle w:val="VerbatimChar"/>
-        </w:rPr>
-        <w:t xml:space="preserve">## p    0.5728614 0.01721912</w:t>
+        <w:t xml:space="preserve">## L50 30.1767091 0.35505969</w:t>
+      </w:r>
+      <w:r>
+        <w:br/>
+      </w:r>
+      <w:r>
+        <w:rPr>
+          <w:rStyle w:val="VerbatimChar"/>
+        </w:rPr>
+        <w:t xml:space="preserve">## SR   2.3988249 0.51389589</w:t>
+      </w:r>
+      <w:r>
+        <w:br/>
+      </w:r>
+      <w:r>
+        <w:rPr>
+          <w:rStyle w:val="VerbatimChar"/>
+        </w:rPr>
+        <w:t xml:space="preserve">## p    0.5728613 0.01721723</w:t>
       </w:r>
     </w:p>
     <w:p>
@@ -1509,7 +1524,7 @@
         <w:rPr>
           <w:rStyle w:val="VerbatimChar"/>
         </w:rPr>
-        <w:t xml:space="preserve">## -87.53367 -47.44057 -39.95578   4.00000 102.88114 </w:t>
+        <w:t xml:space="preserve">## -87.53367 -47.43011 -39.95578   4.00000 102.86023 </w:t>
       </w:r>
       <w:r>
         <w:br/>
@@ -1536,7 +1551,7 @@
         <w:rPr>
           <w:rStyle w:val="VerbatimChar"/>
         </w:rPr>
-        <w:t xml:space="preserve">##    14.9695751    13.9217412    20.0000000     0.7484788     0.6960871</w:t>
+        <w:t xml:space="preserve">##    14.9486667    13.8936358    20.0000000     0.7474333     0.6946818</w:t>
       </w:r>
     </w:p>
     <w:p>
@@ -1573,34 +1588,34 @@
         <w:rPr>
           <w:rStyle w:val="VerbatimChar"/>
         </w:rPr>
-        <w:t xml:space="preserve">## L50   30.2153970 0.39757545</w:t>
-      </w:r>
-      <w:r>
-        <w:br/>
-      </w:r>
-      <w:r>
-        <w:rPr>
-          <w:rStyle w:val="VerbatimChar"/>
-        </w:rPr>
-        <w:t xml:space="preserve">## SR     2.6700871 0.87875467</w:t>
-      </w:r>
-      <w:r>
-        <w:br/>
-      </w:r>
-      <w:r>
-        <w:rPr>
-          <w:rStyle w:val="VerbatimChar"/>
-        </w:rPr>
-        <w:t xml:space="preserve">## delta  0.5690927 1.10616876</w:t>
-      </w:r>
-      <w:r>
-        <w:br/>
-      </w:r>
-      <w:r>
-        <w:rPr>
-          <w:rStyle w:val="VerbatimChar"/>
-        </w:rPr>
-        <w:t xml:space="preserve">## p      0.5782163 0.02314456</w:t>
+        <w:t xml:space="preserve">## L50   30.2099993 0.39203642</w:t>
+      </w:r>
+      <w:r>
+        <w:br/>
+      </w:r>
+      <w:r>
+        <w:rPr>
+          <w:rStyle w:val="VerbatimChar"/>
+        </w:rPr>
+        <w:t xml:space="preserve">## SR     2.6354642 0.87628498</w:t>
+      </w:r>
+      <w:r>
+        <w:br/>
+      </w:r>
+      <w:r>
+        <w:rPr>
+          <w:rStyle w:val="VerbatimChar"/>
+        </w:rPr>
+        <w:t xml:space="preserve">## delta  0.6161326 1.17071785</w:t>
+      </w:r>
+      <w:r>
+        <w:br/>
+      </w:r>
+      <w:r>
+        <w:rPr>
+          <w:rStyle w:val="VerbatimChar"/>
+        </w:rPr>
+        <w:t xml:space="preserve">## p      0.5775485 0.02303817</w:t>
       </w:r>
     </w:p>
     <w:p>
@@ -1633,7 +1648,7 @@
     </w:p>
     <w:bookmarkEnd w:id="46"/>
     <w:bookmarkEnd w:id="47"/>
-    <w:bookmarkStart w:id="57" w:name="fixing-the-split-parameter"/>
+    <w:bookmarkStart w:id="66" w:name="fixing-the-split-parameter"/>
     <w:p>
       <w:pPr>
         <w:pStyle w:val="Heading2"/>
@@ -1647,16 +1662,22 @@
         <w:pStyle w:val="FirstParagraph"/>
       </w:pPr>
       <w:r>
-        <w:t xml:space="preserve">This requires specifying the design type as relative,</w:t>
+        <w:t xml:space="preserve">Fixing the value of the split parameter requires specifying the design type</w:t>
       </w:r>
       <w:r>
         <w:t xml:space="preserve"> </w:t>
       </w:r>
       <w:r>
-        <w:rPr>
-          <w:rStyle w:val="VerbatimChar"/>
-        </w:rPr>
-        <w:t xml:space="preserve">re</w:t>
+        <w:t xml:space="preserve">as direct comparison,</w:t>
+      </w:r>
+      <w:r>
+        <w:t xml:space="preserve"> </w:t>
+      </w:r>
+      <w:r>
+        <w:rPr>
+          <w:rStyle w:val="VerbatimChar"/>
+        </w:rPr>
+        <w:t xml:space="preserve">dc</w:t>
       </w:r>
       <w:r>
         <w:t xml:space="preserve">.</w:t>
@@ -1665,25 +1686,69 @@
         <w:t xml:space="preserve"> </w:t>
       </w:r>
       <w:r>
-        <w:t xml:space="preserve">Also, meshsizes must be given, as well as start values for the optimizer.</w:t>
+        <w:t xml:space="preserve">Also, meshsizes must be given.</w:t>
+      </w:r>
+    </w:p>
+    <w:p>
+      <w:pPr>
+        <w:pStyle w:val="BodyText"/>
+      </w:pPr>
+      <w:r>
+        <w:t xml:space="preserve">The default is equal fishing power, i.e., 50/50 split.</w:t>
       </w:r>
       <w:r>
         <w:t xml:space="preserve"> </w:t>
       </w:r>
       <w:r>
-        <w:t xml:space="preserve">These start values are for the intercept and slope parameters of the logistic</w:t>
+        <w:t xml:space="preserve">If unequal then the relative fishing power is specified through a vector of</w:t>
       </w:r>
       <w:r>
         <w:t xml:space="preserve"> </w:t>
       </w:r>
       <w:r>
-        <w:t xml:space="preserve">model, and the parameters of the above logistic fit can be used for this</w:t>
+        <w:t xml:space="preserve">length two that is provided as the</w:t>
       </w:r>
       <w:r>
         <w:t xml:space="preserve"> </w:t>
       </w:r>
       <w:r>
-        <w:t xml:space="preserve">purpose.</w:t>
+        <w:rPr>
+          <w:rStyle w:val="VerbatimChar"/>
+        </w:rPr>
+        <w:t xml:space="preserve">rel.power</w:t>
+      </w:r>
+      <w:r>
+        <w:t xml:space="preserve"> </w:t>
+      </w:r>
+      <w:r>
+        <w:t xml:space="preserve">argument.</w:t>
+      </w:r>
+      <w:r>
+        <w:t xml:space="preserve"> </w:t>
+      </w:r>
+      <w:r>
+        <w:t xml:space="preserve">For example</w:t>
+      </w:r>
+      <w:r>
+        <w:t xml:space="preserve"> </w:t>
+      </w:r>
+      <w:r>
+        <w:rPr>
+          <w:rStyle w:val="VerbatimChar"/>
+        </w:rPr>
+        <w:t xml:space="preserve">rel.power=c(0.4,0.6)</w:t>
+      </w:r>
+      <w:r>
+        <w:t xml:space="preserve"> </w:t>
+      </w:r>
+      <w:r>
+        <w:t xml:space="preserve">means that the first and second mesh sizes</w:t>
+      </w:r>
+      <w:r>
+        <w:t xml:space="preserve"> </w:t>
+      </w:r>
+      <w:r>
+        <w:t xml:space="preserve">have 40% and 60% split, respectively.</w:t>
       </w:r>
     </w:p>
     <w:p>
@@ -1694,45 +1759,11 @@
         <w:rPr>
           <w:rStyle w:val="CommentTok"/>
         </w:rPr>
-        <w:t xml:space="preserve">#Get start values, x0</w:t>
-      </w:r>
-      <w:r>
-        <w:br/>
-      </w:r>
-      <w:r>
-        <w:rPr>
-          <w:rStyle w:val="NormalTok"/>
-        </w:rPr>
-        <w:t xml:space="preserve">Logist.fit</w:t>
-      </w:r>
-      <w:r>
-        <w:rPr>
-          <w:rStyle w:val="SpecialCharTok"/>
-        </w:rPr>
-        <w:t xml:space="preserve">$</w:t>
-      </w:r>
-      <w:r>
-        <w:rPr>
-          <w:rStyle w:val="NormalTok"/>
-        </w:rPr>
-        <w:t xml:space="preserve">par</w:t>
-      </w:r>
-    </w:p>
-    <w:p>
-      <w:pPr>
-        <w:pStyle w:val="SourceCode"/>
-      </w:pPr>
-      <w:r>
-        <w:rPr>
-          <w:rStyle w:val="VerbatimChar"/>
-        </w:rPr>
-        <w:t xml:space="preserve">## [1] -27.6460369   0.9161796   0.2935352</w:t>
-      </w:r>
-    </w:p>
-    <w:p>
-      <w:pPr>
-        <w:pStyle w:val="SourceCode"/>
-      </w:pPr>
+        <w:t xml:space="preserve">#50/50 split</w:t>
+      </w:r>
+      <w:r>
+        <w:br/>
+      </w:r>
       <w:r>
         <w:rPr>
           <w:rStyle w:val="NormalTok"/>
@@ -1779,7 +1810,7 @@
         <w:rPr>
           <w:rStyle w:val="StringTok"/>
         </w:rPr>
-        <w:t xml:space="preserve">"re"</w:t>
+        <w:t xml:space="preserve">"dc"</w:t>
       </w:r>
       <w:r>
         <w:rPr>
@@ -1788,15 +1819,6 @@
         <w:t xml:space="preserve">,</w:t>
       </w:r>
       <w:r>
-        <w:br/>
-      </w:r>
-      <w:r>
-        <w:rPr>
-          <w:rStyle w:val="NormalTok"/>
-        </w:rPr>
-        <w:t xml:space="preserve">                      </w:t>
-      </w:r>
-      <w:r>
         <w:rPr>
           <w:rStyle w:val="AttributeTok"/>
         </w:rPr>
@@ -1836,90 +1858,11 @@
         <w:rPr>
           <w:rStyle w:val="NormalTok"/>
         </w:rPr>
-        <w:t xml:space="preserve">), </w:t>
-      </w:r>
-      <w:r>
-        <w:rPr>
-          <w:rStyle w:val="AttributeTok"/>
-        </w:rPr>
-        <w:t xml:space="preserve">x0=</w:t>
-      </w:r>
-      <w:r>
-        <w:rPr>
-          <w:rStyle w:val="FunctionTok"/>
-        </w:rPr>
-        <w:t xml:space="preserve">c</w:t>
-      </w:r>
-      <w:r>
-        <w:rPr>
-          <w:rStyle w:val="NormalTok"/>
-        </w:rPr>
-        <w:t xml:space="preserve">(</w:t>
-      </w:r>
-      <w:r>
-        <w:rPr>
-          <w:rStyle w:val="SpecialCharTok"/>
-        </w:rPr>
-        <w:t xml:space="preserve">-</w:t>
-      </w:r>
-      <w:r>
-        <w:rPr>
-          <w:rStyle w:val="FloatTok"/>
-        </w:rPr>
-        <w:t xml:space="preserve">27.6</w:t>
-      </w:r>
-      <w:r>
-        <w:rPr>
-          <w:rStyle w:val="NormalTok"/>
-        </w:rPr>
-        <w:t xml:space="preserve">,</w:t>
-      </w:r>
-      <w:r>
-        <w:rPr>
-          <w:rStyle w:val="FloatTok"/>
-        </w:rPr>
-        <w:t xml:space="preserve">0.92</w:t>
-      </w:r>
-      <w:r>
-        <w:rPr>
-          <w:rStyle w:val="NormalTok"/>
-        </w:rPr>
         <w:t xml:space="preserve">))</w:t>
       </w:r>
-    </w:p>
-    <w:p>
-      <w:pPr>
-        <w:pStyle w:val="SourceCode"/>
-      </w:pPr>
-      <w:r>
-        <w:rPr>
-          <w:rStyle w:val="VerbatimChar"/>
-        </w:rPr>
-        <w:t xml:space="preserve">## </w:t>
-      </w:r>
-      <w:r>
-        <w:br/>
-      </w:r>
-      <w:r>
-        <w:rPr>
-          <w:rStyle w:val="VerbatimChar"/>
-        </w:rPr>
-        <w:t xml:space="preserve">##  Design specification `re` is deprecated and</w:t>
-      </w:r>
-      <w:r>
-        <w:br/>
-      </w:r>
-      <w:r>
-        <w:rPr>
-          <w:rStyle w:val="VerbatimChar"/>
-        </w:rPr>
-        <w:t xml:space="preserve">##        has been changed to `dc` (direct comparison)</w:t>
-      </w:r>
-    </w:p>
-    <w:p>
-      <w:pPr>
-        <w:pStyle w:val="SourceCode"/>
-      </w:pPr>
+      <w:r>
+        <w:br/>
+      </w:r>
       <w:r>
         <w:rPr>
           <w:rStyle w:val="FunctionTok"/>
@@ -2139,7 +2082,7 @@
         <w:rPr>
           <w:rStyle w:val="VerbatimChar"/>
         </w:rPr>
-        <w:t xml:space="preserve">##     36.029030     34.683001     22.000000      1.637683      1.576500</w:t>
+        <w:t xml:space="preserve">##     36.029032     34.683536     22.000000      1.637683      1.576524</w:t>
       </w:r>
     </w:p>
     <w:p>
@@ -2176,16 +2119,192 @@
         <w:rPr>
           <w:rStyle w:val="VerbatimChar"/>
         </w:rPr>
-        <w:t xml:space="preserve">## L50 29.427707 0.2508234</w:t>
-      </w:r>
-      <w:r>
-        <w:br/>
-      </w:r>
-      <w:r>
-        <w:rPr>
-          <w:rStyle w:val="VerbatimChar"/>
-        </w:rPr>
-        <w:t xml:space="preserve">## SR   1.780782 0.3387383</w:t>
+        <w:t xml:space="preserve">## L50 29.428845 0.2506689</w:t>
+      </w:r>
+      <w:r>
+        <w:br/>
+      </w:r>
+      <w:r>
+        <w:rPr>
+          <w:rStyle w:val="VerbatimChar"/>
+        </w:rPr>
+        <w:t xml:space="preserve">## SR   1.780782 0.3385444</w:t>
+      </w:r>
+    </w:p>
+    <w:p>
+      <w:pPr>
+        <w:pStyle w:val="SourceCode"/>
+      </w:pPr>
+      <w:r>
+        <w:rPr>
+          <w:rStyle w:val="CommentTok"/>
+        </w:rPr>
+        <w:t xml:space="preserve">#40/60 split</w:t>
+      </w:r>
+      <w:r>
+        <w:br/>
+      </w:r>
+      <w:r>
+        <w:rPr>
+          <w:rStyle w:val="NormalTok"/>
+        </w:rPr>
+        <w:t xml:space="preserve">UnEqualPower.fit</w:t>
+      </w:r>
+      <w:r>
+        <w:rPr>
+          <w:rStyle w:val="OtherTok"/>
+        </w:rPr>
+        <w:t xml:space="preserve">=</w:t>
+      </w:r>
+      <w:r>
+        <w:rPr>
+          <w:rStyle w:val="FunctionTok"/>
+        </w:rPr>
+        <w:t xml:space="preserve">SELECT</w:t>
+      </w:r>
+      <w:r>
+        <w:rPr>
+          <w:rStyle w:val="NormalTok"/>
+        </w:rPr>
+        <w:t xml:space="preserve">(Pope,</w:t>
+      </w:r>
+      <w:r>
+        <w:rPr>
+          <w:rStyle w:val="AttributeTok"/>
+        </w:rPr>
+        <w:t xml:space="preserve">var.names=</w:t>
+      </w:r>
+      <w:r>
+        <w:rPr>
+          <w:rStyle w:val="NormalTok"/>
+        </w:rPr>
+        <w:t xml:space="preserve">v.names,</w:t>
+      </w:r>
+      <w:r>
+        <w:rPr>
+          <w:rStyle w:val="AttributeTok"/>
+        </w:rPr>
+        <w:t xml:space="preserve">dtype=</w:t>
+      </w:r>
+      <w:r>
+        <w:rPr>
+          <w:rStyle w:val="StringTok"/>
+        </w:rPr>
+        <w:t xml:space="preserve">"dc"</w:t>
+      </w:r>
+      <w:r>
+        <w:rPr>
+          <w:rStyle w:val="NormalTok"/>
+        </w:rPr>
+        <w:t xml:space="preserve">,</w:t>
+      </w:r>
+      <w:r>
+        <w:br/>
+      </w:r>
+      <w:r>
+        <w:rPr>
+          <w:rStyle w:val="NormalTok"/>
+        </w:rPr>
+        <w:t xml:space="preserve">                      </w:t>
+      </w:r>
+      <w:r>
+        <w:rPr>
+          <w:rStyle w:val="AttributeTok"/>
+        </w:rPr>
+        <w:t xml:space="preserve">Meshsize=</w:t>
+      </w:r>
+      <w:r>
+        <w:rPr>
+          <w:rStyle w:val="FunctionTok"/>
+        </w:rPr>
+        <w:t xml:space="preserve">c</w:t>
+      </w:r>
+      <w:r>
+        <w:rPr>
+          <w:rStyle w:val="NormalTok"/>
+        </w:rPr>
+        <w:t xml:space="preserve">(</w:t>
+      </w:r>
+      <w:r>
+        <w:rPr>
+          <w:rStyle w:val="DecValTok"/>
+        </w:rPr>
+        <w:t xml:space="preserve">35</w:t>
+      </w:r>
+      <w:r>
+        <w:rPr>
+          <w:rStyle w:val="NormalTok"/>
+        </w:rPr>
+        <w:t xml:space="preserve">,</w:t>
+      </w:r>
+      <w:r>
+        <w:rPr>
+          <w:rStyle w:val="DecValTok"/>
+        </w:rPr>
+        <w:t xml:space="preserve">87</w:t>
+      </w:r>
+      <w:r>
+        <w:rPr>
+          <w:rStyle w:val="NormalTok"/>
+        </w:rPr>
+        <w:t xml:space="preserve">), </w:t>
+      </w:r>
+      <w:r>
+        <w:rPr>
+          <w:rStyle w:val="AttributeTok"/>
+        </w:rPr>
+        <w:t xml:space="preserve">rel.power=</w:t>
+      </w:r>
+      <w:r>
+        <w:rPr>
+          <w:rStyle w:val="FunctionTok"/>
+        </w:rPr>
+        <w:t xml:space="preserve">c</w:t>
+      </w:r>
+      <w:r>
+        <w:rPr>
+          <w:rStyle w:val="NormalTok"/>
+        </w:rPr>
+        <w:t xml:space="preserve">(</w:t>
+      </w:r>
+      <w:r>
+        <w:rPr>
+          <w:rStyle w:val="FloatTok"/>
+        </w:rPr>
+        <w:t xml:space="preserve">0.4</w:t>
+      </w:r>
+      <w:r>
+        <w:rPr>
+          <w:rStyle w:val="NormalTok"/>
+        </w:rPr>
+        <w:t xml:space="preserve">,</w:t>
+      </w:r>
+      <w:r>
+        <w:rPr>
+          <w:rStyle w:val="FloatTok"/>
+        </w:rPr>
+        <w:t xml:space="preserve">0.6</w:t>
+      </w:r>
+      <w:r>
+        <w:rPr>
+          <w:rStyle w:val="NormalTok"/>
+        </w:rPr>
+        <w:t xml:space="preserve">))</w:t>
+      </w:r>
+      <w:r>
+        <w:br/>
+      </w:r>
+      <w:r>
+        <w:rPr>
+          <w:rStyle w:val="FunctionTok"/>
+        </w:rPr>
+        <w:t xml:space="preserve">plot</w:t>
+      </w:r>
+      <w:r>
+        <w:rPr>
+          <w:rStyle w:val="NormalTok"/>
+        </w:rPr>
+        <w:t xml:space="preserve">(UnEqualPower.fit)</w:t>
       </w:r>
     </w:p>
     <w:p>
@@ -2193,10 +2312,265 @@
         <w:pStyle w:val="FirstParagraph"/>
       </w:pPr>
       <w:r>
-        <w:t xml:space="preserve">This is clearly not a good model.</w:t>
-      </w:r>
-    </w:p>
-    <w:bookmarkEnd w:id="57"/>
+        <w:drawing>
+          <wp:inline>
+            <wp:extent cx="4620126" cy="3234088"/>
+            <wp:effectExtent b="0" l="0" r="0" t="0"/>
+            <wp:docPr descr="" title="" id="58" name="Picture"/>
+            <a:graphic>
+              <a:graphicData uri="http://schemas.openxmlformats.org/drawingml/2006/picture">
+                <pic:pic>
+                  <pic:nvPicPr>
+                    <pic:cNvPr descr="AlternateHaul_files/figure-docx/unnamed-chunk-8-4.png" id="59" name="Picture"/>
+                    <pic:cNvPicPr>
+                      <a:picLocks noChangeArrowheads="1" noChangeAspect="1"/>
+                    </pic:cNvPicPr>
+                  </pic:nvPicPr>
+                  <pic:blipFill>
+                    <a:blip r:embed="rId57"/>
+                    <a:stretch>
+                      <a:fillRect/>
+                    </a:stretch>
+                  </pic:blipFill>
+                  <pic:spPr bwMode="auto">
+                    <a:xfrm>
+                      <a:off x="0" y="0"/>
+                      <a:ext cx="4620126" cy="3234088"/>
+                    </a:xfrm>
+                    <a:prstGeom prst="rect">
+                      <a:avLst/>
+                    </a:prstGeom>
+                    <a:noFill/>
+                    <a:ln w="9525">
+                      <a:noFill/>
+                      <a:headEnd/>
+                      <a:tailEnd/>
+                    </a:ln>
+                  </pic:spPr>
+                </pic:pic>
+              </a:graphicData>
+            </a:graphic>
+          </wp:inline>
+        </w:drawing>
+      </w:r>
+    </w:p>
+    <w:p>
+      <w:pPr>
+        <w:pStyle w:val="SourceCode"/>
+      </w:pPr>
+      <w:r>
+        <w:rPr>
+          <w:rStyle w:val="FunctionTok"/>
+        </w:rPr>
+        <w:t xml:space="preserve">ModelCheck</w:t>
+      </w:r>
+      <w:r>
+        <w:rPr>
+          <w:rStyle w:val="NormalTok"/>
+        </w:rPr>
+        <w:t xml:space="preserve">(UnEqualPower.fit)</w:t>
+      </w:r>
+    </w:p>
+    <w:p>
+      <w:pPr>
+        <w:pStyle w:val="FirstParagraph"/>
+      </w:pPr>
+      <w:r>
+        <w:drawing>
+          <wp:inline>
+            <wp:extent cx="4620126" cy="3234088"/>
+            <wp:effectExtent b="0" l="0" r="0" t="0"/>
+            <wp:docPr descr="" title="" id="61" name="Picture"/>
+            <a:graphic>
+              <a:graphicData uri="http://schemas.openxmlformats.org/drawingml/2006/picture">
+                <pic:pic>
+                  <pic:nvPicPr>
+                    <pic:cNvPr descr="AlternateHaul_files/figure-docx/unnamed-chunk-8-5.png" id="62" name="Picture"/>
+                    <pic:cNvPicPr>
+                      <a:picLocks noChangeArrowheads="1" noChangeAspect="1"/>
+                    </pic:cNvPicPr>
+                  </pic:nvPicPr>
+                  <pic:blipFill>
+                    <a:blip r:embed="rId60"/>
+                    <a:stretch>
+                      <a:fillRect/>
+                    </a:stretch>
+                  </pic:blipFill>
+                  <pic:spPr bwMode="auto">
+                    <a:xfrm>
+                      <a:off x="0" y="0"/>
+                      <a:ext cx="4620126" cy="3234088"/>
+                    </a:xfrm>
+                    <a:prstGeom prst="rect">
+                      <a:avLst/>
+                    </a:prstGeom>
+                    <a:noFill/>
+                    <a:ln w="9525">
+                      <a:noFill/>
+                      <a:headEnd/>
+                      <a:tailEnd/>
+                    </a:ln>
+                  </pic:spPr>
+                </pic:pic>
+              </a:graphicData>
+            </a:graphic>
+          </wp:inline>
+        </w:drawing>
+      </w:r>
+      <w:r>
+        <w:drawing>
+          <wp:inline>
+            <wp:extent cx="4620126" cy="3234088"/>
+            <wp:effectExtent b="0" l="0" r="0" t="0"/>
+            <wp:docPr descr="" title="" id="64" name="Picture"/>
+            <a:graphic>
+              <a:graphicData uri="http://schemas.openxmlformats.org/drawingml/2006/picture">
+                <pic:pic>
+                  <pic:nvPicPr>
+                    <pic:cNvPr descr="AlternateHaul_files/figure-docx/unnamed-chunk-8-6.png" id="65" name="Picture"/>
+                    <pic:cNvPicPr>
+                      <a:picLocks noChangeArrowheads="1" noChangeAspect="1"/>
+                    </pic:cNvPicPr>
+                  </pic:nvPicPr>
+                  <pic:blipFill>
+                    <a:blip r:embed="rId63"/>
+                    <a:stretch>
+                      <a:fillRect/>
+                    </a:stretch>
+                  </pic:blipFill>
+                  <pic:spPr bwMode="auto">
+                    <a:xfrm>
+                      <a:off x="0" y="0"/>
+                      <a:ext cx="4620126" cy="3234088"/>
+                    </a:xfrm>
+                    <a:prstGeom prst="rect">
+                      <a:avLst/>
+                    </a:prstGeom>
+                    <a:noFill/>
+                    <a:ln w="9525">
+                      <a:noFill/>
+                      <a:headEnd/>
+                      <a:tailEnd/>
+                    </a:ln>
+                  </pic:spPr>
+                </pic:pic>
+              </a:graphicData>
+            </a:graphic>
+          </wp:inline>
+        </w:drawing>
+      </w:r>
+    </w:p>
+    <w:p>
+      <w:pPr>
+        <w:pStyle w:val="SourceCode"/>
+      </w:pPr>
+      <w:r>
+        <w:rPr>
+          <w:rStyle w:val="VerbatimChar"/>
+        </w:rPr>
+        <w:t xml:space="preserve">## Model fit:</w:t>
+      </w:r>
+      <w:r>
+        <w:br/>
+      </w:r>
+      <w:r>
+        <w:rPr>
+          <w:rStyle w:val="VerbatimChar"/>
+        </w:rPr>
+        <w:t xml:space="preserve">##    null.l   model.l    full.l      npar       AIC </w:t>
+      </w:r>
+      <w:r>
+        <w:br/>
+      </w:r>
+      <w:r>
+        <w:rPr>
+          <w:rStyle w:val="VerbatimChar"/>
+        </w:rPr>
+        <w:t xml:space="preserve">## -87.53367 -48.45797 -39.95578   2.00000 100.91595 </w:t>
+      </w:r>
+      <w:r>
+        <w:br/>
+      </w:r>
+      <w:r>
+        <w:rPr>
+          <w:rStyle w:val="VerbatimChar"/>
+        </w:rPr>
+        <w:t xml:space="preserve">## GOF:</w:t>
+      </w:r>
+      <w:r>
+        <w:br/>
+      </w:r>
+      <w:r>
+        <w:rPr>
+          <w:rStyle w:val="VerbatimChar"/>
+        </w:rPr>
+        <w:t xml:space="preserve">##      Deviance Pearson.chisq           dof   Deviance.CF    Pearson.CF </w:t>
+      </w:r>
+      <w:r>
+        <w:br/>
+      </w:r>
+      <w:r>
+        <w:rPr>
+          <w:rStyle w:val="VerbatimChar"/>
+        </w:rPr>
+        <w:t xml:space="preserve">##    17.0043880    16.0557234    22.0000000     0.7729267     0.7298056</w:t>
+      </w:r>
+    </w:p>
+    <w:p>
+      <w:pPr>
+        <w:pStyle w:val="SourceCode"/>
+      </w:pPr>
+      <w:r>
+        <w:rPr>
+          <w:rStyle w:val="FunctionTok"/>
+        </w:rPr>
+        <w:t xml:space="preserve">Estimates</w:t>
+      </w:r>
+      <w:r>
+        <w:rPr>
+          <w:rStyle w:val="NormalTok"/>
+        </w:rPr>
+        <w:t xml:space="preserve">(UnEqualPower.fit)</w:t>
+      </w:r>
+    </w:p>
+    <w:p>
+      <w:pPr>
+        <w:pStyle w:val="SourceCode"/>
+      </w:pPr>
+      <w:r>
+        <w:rPr>
+          <w:rStyle w:val="VerbatimChar"/>
+        </w:rPr>
+        <w:t xml:space="preserve">##           par  raw s.e.</w:t>
+      </w:r>
+      <w:r>
+        <w:br/>
+      </w:r>
+      <w:r>
+        <w:rPr>
+          <w:rStyle w:val="VerbatimChar"/>
+        </w:rPr>
+        <w:t xml:space="preserve">## L50 30.614372 0.2912733</w:t>
+      </w:r>
+      <w:r>
+        <w:br/>
+      </w:r>
+      <w:r>
+        <w:rPr>
+          <w:rStyle w:val="VerbatimChar"/>
+        </w:rPr>
+        <w:t xml:space="preserve">## SR   2.924902 0.5593281</w:t>
+      </w:r>
+    </w:p>
+    <w:p>
+      <w:pPr>
+        <w:pStyle w:val="FirstParagraph"/>
+      </w:pPr>
+      <w:r>
+        <w:t xml:space="preserve">The equal fishing power model is clearly not a good fit.</w:t>
+      </w:r>
+    </w:p>
+    <w:bookmarkEnd w:id="66"/>
     <w:sectPr/>
   </w:body>
 </w:document>

</xml_diff>

<commit_message>
Tidy up and changes in boot and perm calls to make coding more consistent
</commit_message>
<xml_diff>
--- a/CaseStudies/AlternateHauls/AlternateHaul.docx
+++ b/CaseStudies/AlternateHauls/AlternateHaul.docx
@@ -1648,7 +1648,7 @@
     </w:p>
     <w:bookmarkEnd w:id="46"/>
     <w:bookmarkEnd w:id="47"/>
-    <w:bookmarkStart w:id="66" w:name="fixing-the-split-parameter"/>
+    <w:bookmarkStart w:id="57" w:name="fixing-the-split-parameter"/>
     <w:p>
       <w:pPr>
         <w:pStyle w:val="Heading2"/>
@@ -1700,7 +1700,7 @@
         <w:t xml:space="preserve"> </w:t>
       </w:r>
       <w:r>
-        <w:t xml:space="preserve">If unequal then the relative fishing power is specified through a vector of</w:t>
+        <w:t xml:space="preserve">The relative fishing power is specified through a vector of</w:t>
       </w:r>
       <w:r>
         <w:t xml:space="preserve"> </w:t>
@@ -1723,33 +1723,6 @@
       <w:r>
         <w:t xml:space="preserve">argument.</w:t>
       </w:r>
-      <w:r>
-        <w:t xml:space="preserve"> </w:t>
-      </w:r>
-      <w:r>
-        <w:t xml:space="preserve">For example</w:t>
-      </w:r>
-      <w:r>
-        <w:t xml:space="preserve"> </w:t>
-      </w:r>
-      <w:r>
-        <w:rPr>
-          <w:rStyle w:val="VerbatimChar"/>
-        </w:rPr>
-        <w:t xml:space="preserve">rel.power=c(0.4,0.6)</w:t>
-      </w:r>
-      <w:r>
-        <w:t xml:space="preserve"> </w:t>
-      </w:r>
-      <w:r>
-        <w:t xml:space="preserve">means that the first and second mesh sizes</w:t>
-      </w:r>
-      <w:r>
-        <w:t xml:space="preserve"> </w:t>
-      </w:r>
-      <w:r>
-        <w:t xml:space="preserve">have 40% and 60% split, respectively.</w:t>
-      </w:r>
     </w:p>
     <w:p>
       <w:pPr>
@@ -1819,6 +1792,15 @@
         <w:t xml:space="preserve">,</w:t>
       </w:r>
       <w:r>
+        <w:br/>
+      </w:r>
+      <w:r>
+        <w:rPr>
+          <w:rStyle w:val="NormalTok"/>
+        </w:rPr>
+        <w:t xml:space="preserve">                      </w:t>
+      </w:r>
+      <w:r>
         <w:rPr>
           <w:rStyle w:val="AttributeTok"/>
         </w:rPr>
@@ -1838,9 +1820,9 @@
       </w:r>
       <w:r>
         <w:rPr>
-          <w:rStyle w:val="DecValTok"/>
-        </w:rPr>
-        <w:t xml:space="preserve">35</w:t>
+          <w:rStyle w:val="FloatTok"/>
+        </w:rPr>
+        <w:t xml:space="preserve">3.5</w:t>
       </w:r>
       <w:r>
         <w:rPr>
@@ -1850,9 +1832,51 @@
       </w:r>
       <w:r>
         <w:rPr>
-          <w:rStyle w:val="DecValTok"/>
-        </w:rPr>
-        <w:t xml:space="preserve">87</w:t>
+          <w:rStyle w:val="FloatTok"/>
+        </w:rPr>
+        <w:t xml:space="preserve">8.7</w:t>
+      </w:r>
+      <w:r>
+        <w:rPr>
+          <w:rStyle w:val="NormalTok"/>
+        </w:rPr>
+        <w:t xml:space="preserve">),</w:t>
+      </w:r>
+      <w:r>
+        <w:rPr>
+          <w:rStyle w:val="AttributeTok"/>
+        </w:rPr>
+        <w:t xml:space="preserve">rel.power=</w:t>
+      </w:r>
+      <w:r>
+        <w:rPr>
+          <w:rStyle w:val="FunctionTok"/>
+        </w:rPr>
+        <w:t xml:space="preserve">c</w:t>
+      </w:r>
+      <w:r>
+        <w:rPr>
+          <w:rStyle w:val="NormalTok"/>
+        </w:rPr>
+        <w:t xml:space="preserve">(</w:t>
+      </w:r>
+      <w:r>
+        <w:rPr>
+          <w:rStyle w:val="FloatTok"/>
+        </w:rPr>
+        <w:t xml:space="preserve">0.5</w:t>
+      </w:r>
+      <w:r>
+        <w:rPr>
+          <w:rStyle w:val="NormalTok"/>
+        </w:rPr>
+        <w:t xml:space="preserve">,</w:t>
+      </w:r>
+      <w:r>
+        <w:rPr>
+          <w:rStyle w:val="FloatTok"/>
+        </w:rPr>
+        <w:t xml:space="preserve">0.5</w:t>
       </w:r>
       <w:r>
         <w:rPr>
@@ -2133,444 +2157,13 @@
     </w:p>
     <w:p>
       <w:pPr>
-        <w:pStyle w:val="SourceCode"/>
-      </w:pPr>
-      <w:r>
-        <w:rPr>
-          <w:rStyle w:val="CommentTok"/>
-        </w:rPr>
-        <w:t xml:space="preserve">#40/60 split</w:t>
-      </w:r>
-      <w:r>
-        <w:br/>
-      </w:r>
-      <w:r>
-        <w:rPr>
-          <w:rStyle w:val="NormalTok"/>
-        </w:rPr>
-        <w:t xml:space="preserve">UnEqualPower.fit</w:t>
-      </w:r>
-      <w:r>
-        <w:rPr>
-          <w:rStyle w:val="OtherTok"/>
-        </w:rPr>
-        <w:t xml:space="preserve">=</w:t>
-      </w:r>
-      <w:r>
-        <w:rPr>
-          <w:rStyle w:val="FunctionTok"/>
-        </w:rPr>
-        <w:t xml:space="preserve">SELECT</w:t>
-      </w:r>
-      <w:r>
-        <w:rPr>
-          <w:rStyle w:val="NormalTok"/>
-        </w:rPr>
-        <w:t xml:space="preserve">(Pope,</w:t>
-      </w:r>
-      <w:r>
-        <w:rPr>
-          <w:rStyle w:val="AttributeTok"/>
-        </w:rPr>
-        <w:t xml:space="preserve">var.names=</w:t>
-      </w:r>
-      <w:r>
-        <w:rPr>
-          <w:rStyle w:val="NormalTok"/>
-        </w:rPr>
-        <w:t xml:space="preserve">v.names,</w:t>
-      </w:r>
-      <w:r>
-        <w:rPr>
-          <w:rStyle w:val="AttributeTok"/>
-        </w:rPr>
-        <w:t xml:space="preserve">dtype=</w:t>
-      </w:r>
-      <w:r>
-        <w:rPr>
-          <w:rStyle w:val="StringTok"/>
-        </w:rPr>
-        <w:t xml:space="preserve">"dc"</w:t>
-      </w:r>
-      <w:r>
-        <w:rPr>
-          <w:rStyle w:val="NormalTok"/>
-        </w:rPr>
-        <w:t xml:space="preserve">,</w:t>
-      </w:r>
-      <w:r>
-        <w:br/>
-      </w:r>
-      <w:r>
-        <w:rPr>
-          <w:rStyle w:val="NormalTok"/>
-        </w:rPr>
-        <w:t xml:space="preserve">                      </w:t>
-      </w:r>
-      <w:r>
-        <w:rPr>
-          <w:rStyle w:val="AttributeTok"/>
-        </w:rPr>
-        <w:t xml:space="preserve">Meshsize=</w:t>
-      </w:r>
-      <w:r>
-        <w:rPr>
-          <w:rStyle w:val="FunctionTok"/>
-        </w:rPr>
-        <w:t xml:space="preserve">c</w:t>
-      </w:r>
-      <w:r>
-        <w:rPr>
-          <w:rStyle w:val="NormalTok"/>
-        </w:rPr>
-        <w:t xml:space="preserve">(</w:t>
-      </w:r>
-      <w:r>
-        <w:rPr>
-          <w:rStyle w:val="DecValTok"/>
-        </w:rPr>
-        <w:t xml:space="preserve">35</w:t>
-      </w:r>
-      <w:r>
-        <w:rPr>
-          <w:rStyle w:val="NormalTok"/>
-        </w:rPr>
-        <w:t xml:space="preserve">,</w:t>
-      </w:r>
-      <w:r>
-        <w:rPr>
-          <w:rStyle w:val="DecValTok"/>
-        </w:rPr>
-        <w:t xml:space="preserve">87</w:t>
-      </w:r>
-      <w:r>
-        <w:rPr>
-          <w:rStyle w:val="NormalTok"/>
-        </w:rPr>
-        <w:t xml:space="preserve">), </w:t>
-      </w:r>
-      <w:r>
-        <w:rPr>
-          <w:rStyle w:val="AttributeTok"/>
-        </w:rPr>
-        <w:t xml:space="preserve">rel.power=</w:t>
-      </w:r>
-      <w:r>
-        <w:rPr>
-          <w:rStyle w:val="FunctionTok"/>
-        </w:rPr>
-        <w:t xml:space="preserve">c</w:t>
-      </w:r>
-      <w:r>
-        <w:rPr>
-          <w:rStyle w:val="NormalTok"/>
-        </w:rPr>
-        <w:t xml:space="preserve">(</w:t>
-      </w:r>
-      <w:r>
-        <w:rPr>
-          <w:rStyle w:val="FloatTok"/>
-        </w:rPr>
-        <w:t xml:space="preserve">0.4</w:t>
-      </w:r>
-      <w:r>
-        <w:rPr>
-          <w:rStyle w:val="NormalTok"/>
-        </w:rPr>
-        <w:t xml:space="preserve">,</w:t>
-      </w:r>
-      <w:r>
-        <w:rPr>
-          <w:rStyle w:val="FloatTok"/>
-        </w:rPr>
-        <w:t xml:space="preserve">0.6</w:t>
-      </w:r>
-      <w:r>
-        <w:rPr>
-          <w:rStyle w:val="NormalTok"/>
-        </w:rPr>
-        <w:t xml:space="preserve">))</w:t>
-      </w:r>
-      <w:r>
-        <w:br/>
-      </w:r>
-      <w:r>
-        <w:rPr>
-          <w:rStyle w:val="FunctionTok"/>
-        </w:rPr>
-        <w:t xml:space="preserve">plot</w:t>
-      </w:r>
-      <w:r>
-        <w:rPr>
-          <w:rStyle w:val="NormalTok"/>
-        </w:rPr>
-        <w:t xml:space="preserve">(UnEqualPower.fit)</w:t>
-      </w:r>
-    </w:p>
-    <w:p>
-      <w:pPr>
         <w:pStyle w:val="FirstParagraph"/>
       </w:pPr>
       <w:r>
-        <w:drawing>
-          <wp:inline>
-            <wp:extent cx="4620126" cy="3234088"/>
-            <wp:effectExtent b="0" l="0" r="0" t="0"/>
-            <wp:docPr descr="" title="" id="58" name="Picture"/>
-            <a:graphic>
-              <a:graphicData uri="http://schemas.openxmlformats.org/drawingml/2006/picture">
-                <pic:pic>
-                  <pic:nvPicPr>
-                    <pic:cNvPr descr="AlternateHaul_files/figure-docx/unnamed-chunk-8-4.png" id="59" name="Picture"/>
-                    <pic:cNvPicPr>
-                      <a:picLocks noChangeArrowheads="1" noChangeAspect="1"/>
-                    </pic:cNvPicPr>
-                  </pic:nvPicPr>
-                  <pic:blipFill>
-                    <a:blip r:embed="rId57"/>
-                    <a:stretch>
-                      <a:fillRect/>
-                    </a:stretch>
-                  </pic:blipFill>
-                  <pic:spPr bwMode="auto">
-                    <a:xfrm>
-                      <a:off x="0" y="0"/>
-                      <a:ext cx="4620126" cy="3234088"/>
-                    </a:xfrm>
-                    <a:prstGeom prst="rect">
-                      <a:avLst/>
-                    </a:prstGeom>
-                    <a:noFill/>
-                    <a:ln w="9525">
-                      <a:noFill/>
-                      <a:headEnd/>
-                      <a:tailEnd/>
-                    </a:ln>
-                  </pic:spPr>
-                </pic:pic>
-              </a:graphicData>
-            </a:graphic>
-          </wp:inline>
-        </w:drawing>
-      </w:r>
-    </w:p>
-    <w:p>
-      <w:pPr>
-        <w:pStyle w:val="SourceCode"/>
-      </w:pPr>
-      <w:r>
-        <w:rPr>
-          <w:rStyle w:val="FunctionTok"/>
-        </w:rPr>
-        <w:t xml:space="preserve">ModelCheck</w:t>
-      </w:r>
-      <w:r>
-        <w:rPr>
-          <w:rStyle w:val="NormalTok"/>
-        </w:rPr>
-        <w:t xml:space="preserve">(UnEqualPower.fit)</w:t>
-      </w:r>
-    </w:p>
-    <w:p>
-      <w:pPr>
-        <w:pStyle w:val="FirstParagraph"/>
-      </w:pPr>
-      <w:r>
-        <w:drawing>
-          <wp:inline>
-            <wp:extent cx="4620126" cy="3234088"/>
-            <wp:effectExtent b="0" l="0" r="0" t="0"/>
-            <wp:docPr descr="" title="" id="61" name="Picture"/>
-            <a:graphic>
-              <a:graphicData uri="http://schemas.openxmlformats.org/drawingml/2006/picture">
-                <pic:pic>
-                  <pic:nvPicPr>
-                    <pic:cNvPr descr="AlternateHaul_files/figure-docx/unnamed-chunk-8-5.png" id="62" name="Picture"/>
-                    <pic:cNvPicPr>
-                      <a:picLocks noChangeArrowheads="1" noChangeAspect="1"/>
-                    </pic:cNvPicPr>
-                  </pic:nvPicPr>
-                  <pic:blipFill>
-                    <a:blip r:embed="rId60"/>
-                    <a:stretch>
-                      <a:fillRect/>
-                    </a:stretch>
-                  </pic:blipFill>
-                  <pic:spPr bwMode="auto">
-                    <a:xfrm>
-                      <a:off x="0" y="0"/>
-                      <a:ext cx="4620126" cy="3234088"/>
-                    </a:xfrm>
-                    <a:prstGeom prst="rect">
-                      <a:avLst/>
-                    </a:prstGeom>
-                    <a:noFill/>
-                    <a:ln w="9525">
-                      <a:noFill/>
-                      <a:headEnd/>
-                      <a:tailEnd/>
-                    </a:ln>
-                  </pic:spPr>
-                </pic:pic>
-              </a:graphicData>
-            </a:graphic>
-          </wp:inline>
-        </w:drawing>
-      </w:r>
-      <w:r>
-        <w:drawing>
-          <wp:inline>
-            <wp:extent cx="4620126" cy="3234088"/>
-            <wp:effectExtent b="0" l="0" r="0" t="0"/>
-            <wp:docPr descr="" title="" id="64" name="Picture"/>
-            <a:graphic>
-              <a:graphicData uri="http://schemas.openxmlformats.org/drawingml/2006/picture">
-                <pic:pic>
-                  <pic:nvPicPr>
-                    <pic:cNvPr descr="AlternateHaul_files/figure-docx/unnamed-chunk-8-6.png" id="65" name="Picture"/>
-                    <pic:cNvPicPr>
-                      <a:picLocks noChangeArrowheads="1" noChangeAspect="1"/>
-                    </pic:cNvPicPr>
-                  </pic:nvPicPr>
-                  <pic:blipFill>
-                    <a:blip r:embed="rId63"/>
-                    <a:stretch>
-                      <a:fillRect/>
-                    </a:stretch>
-                  </pic:blipFill>
-                  <pic:spPr bwMode="auto">
-                    <a:xfrm>
-                      <a:off x="0" y="0"/>
-                      <a:ext cx="4620126" cy="3234088"/>
-                    </a:xfrm>
-                    <a:prstGeom prst="rect">
-                      <a:avLst/>
-                    </a:prstGeom>
-                    <a:noFill/>
-                    <a:ln w="9525">
-                      <a:noFill/>
-                      <a:headEnd/>
-                      <a:tailEnd/>
-                    </a:ln>
-                  </pic:spPr>
-                </pic:pic>
-              </a:graphicData>
-            </a:graphic>
-          </wp:inline>
-        </w:drawing>
-      </w:r>
-    </w:p>
-    <w:p>
-      <w:pPr>
-        <w:pStyle w:val="SourceCode"/>
-      </w:pPr>
-      <w:r>
-        <w:rPr>
-          <w:rStyle w:val="VerbatimChar"/>
-        </w:rPr>
-        <w:t xml:space="preserve">## Model fit:</w:t>
-      </w:r>
-      <w:r>
-        <w:br/>
-      </w:r>
-      <w:r>
-        <w:rPr>
-          <w:rStyle w:val="VerbatimChar"/>
-        </w:rPr>
-        <w:t xml:space="preserve">##    null.l   model.l    full.l      npar       AIC </w:t>
-      </w:r>
-      <w:r>
-        <w:br/>
-      </w:r>
-      <w:r>
-        <w:rPr>
-          <w:rStyle w:val="VerbatimChar"/>
-        </w:rPr>
-        <w:t xml:space="preserve">## -87.53367 -48.45797 -39.95578   2.00000 100.91595 </w:t>
-      </w:r>
-      <w:r>
-        <w:br/>
-      </w:r>
-      <w:r>
-        <w:rPr>
-          <w:rStyle w:val="VerbatimChar"/>
-        </w:rPr>
-        <w:t xml:space="preserve">## GOF:</w:t>
-      </w:r>
-      <w:r>
-        <w:br/>
-      </w:r>
-      <w:r>
-        <w:rPr>
-          <w:rStyle w:val="VerbatimChar"/>
-        </w:rPr>
-        <w:t xml:space="preserve">##      Deviance Pearson.chisq           dof   Deviance.CF    Pearson.CF </w:t>
-      </w:r>
-      <w:r>
-        <w:br/>
-      </w:r>
-      <w:r>
-        <w:rPr>
-          <w:rStyle w:val="VerbatimChar"/>
-        </w:rPr>
-        <w:t xml:space="preserve">##    17.0043880    16.0557234    22.0000000     0.7729267     0.7298056</w:t>
-      </w:r>
-    </w:p>
-    <w:p>
-      <w:pPr>
-        <w:pStyle w:val="SourceCode"/>
-      </w:pPr>
-      <w:r>
-        <w:rPr>
-          <w:rStyle w:val="FunctionTok"/>
-        </w:rPr>
-        <w:t xml:space="preserve">Estimates</w:t>
-      </w:r>
-      <w:r>
-        <w:rPr>
-          <w:rStyle w:val="NormalTok"/>
-        </w:rPr>
-        <w:t xml:space="preserve">(UnEqualPower.fit)</w:t>
-      </w:r>
-    </w:p>
-    <w:p>
-      <w:pPr>
-        <w:pStyle w:val="SourceCode"/>
-      </w:pPr>
-      <w:r>
-        <w:rPr>
-          <w:rStyle w:val="VerbatimChar"/>
-        </w:rPr>
-        <w:t xml:space="preserve">##           par  raw s.e.</w:t>
-      </w:r>
-      <w:r>
-        <w:br/>
-      </w:r>
-      <w:r>
-        <w:rPr>
-          <w:rStyle w:val="VerbatimChar"/>
-        </w:rPr>
-        <w:t xml:space="preserve">## L50 30.614372 0.2912733</w:t>
-      </w:r>
-      <w:r>
-        <w:br/>
-      </w:r>
-      <w:r>
-        <w:rPr>
-          <w:rStyle w:val="VerbatimChar"/>
-        </w:rPr>
-        <w:t xml:space="preserve">## SR   2.924902 0.5593281</w:t>
-      </w:r>
-    </w:p>
-    <w:p>
-      <w:pPr>
-        <w:pStyle w:val="FirstParagraph"/>
-      </w:pPr>
-      <w:r>
         <w:t xml:space="preserve">The equal fishing power model is clearly not a good fit.</w:t>
       </w:r>
     </w:p>
-    <w:bookmarkEnd w:id="66"/>
+    <w:bookmarkEnd w:id="57"/>
     <w:sectPr/>
   </w:body>
 </w:document>

</xml_diff>